<commit_message>
Updated SRS with repo link
</commit_message>
<xml_diff>
--- a/SRS document.docx
+++ b/SRS document.docx
@@ -380,7 +380,21 @@
           <w:sz w:val="28"/>
           <w:szCs w:val="28"/>
         </w:rPr>
-        <w:t xml:space="preserve"> &amp; Team Details</w:t>
+        <w:t xml:space="preserve">, </w:t>
+      </w:r>
+      <w:r>
+        <w:rPr>
+          <w:sz w:val="28"/>
+          <w:szCs w:val="28"/>
+        </w:rPr>
+        <w:t>Team Details</w:t>
+      </w:r>
+      <w:r>
+        <w:rPr>
+          <w:sz w:val="28"/>
+          <w:szCs w:val="28"/>
+        </w:rPr>
+        <w:t xml:space="preserve"> &amp; link to GitHub repo</w:t>
       </w:r>
     </w:p>
     <w:p>
@@ -574,7 +588,23 @@
           <w:sz w:val="28"/>
           <w:szCs w:val="28"/>
         </w:rPr>
-        <w:t xml:space="preserve">The main focus of this product is to source a full fledged website which aggregates news from a list of selected websites and is delivered to the user using the site for the </w:t>
+        <w:t xml:space="preserve">The main focus of this product is to source a </w:t>
+      </w:r>
+      <w:proofErr w:type="spellStart"/>
+      <w:r>
+        <w:rPr>
+          <w:sz w:val="28"/>
+          <w:szCs w:val="28"/>
+        </w:rPr>
+        <w:t>full fledged</w:t>
+      </w:r>
+      <w:proofErr w:type="spellEnd"/>
+      <w:r>
+        <w:rPr>
+          <w:sz w:val="28"/>
+          <w:szCs w:val="28"/>
+        </w:rPr>
+        <w:t xml:space="preserve"> website which aggregates news from a list of selected websites and is delivered to the user using the site for the </w:t>
       </w:r>
       <w:r>
         <w:rPr>
@@ -1941,8 +1971,6 @@
         </w:rPr>
         <w:t>Administrator and the user to change the password</w:t>
       </w:r>
-      <w:bookmarkStart w:id="0" w:name="_GoBack"/>
-      <w:bookmarkEnd w:id="0"/>
     </w:p>
     <w:p>
       <w:r>
@@ -2660,8 +2688,9 @@
           <w:sz w:val="28"/>
           <w:szCs w:val="28"/>
         </w:rPr>
-        <w:t>S</w:t>
-      </w:r>
+        <w:t xml:space="preserve">Srinath </w:t>
+      </w:r>
+      <w:proofErr w:type="spellStart"/>
       <w:r>
         <w:rPr>
           <w:b/>
@@ -2669,8 +2698,9 @@
           <w:sz w:val="28"/>
           <w:szCs w:val="28"/>
         </w:rPr>
-        <w:t>rinath</w:t>
-      </w:r>
+        <w:t>Kesav</w:t>
+      </w:r>
+      <w:proofErr w:type="spellEnd"/>
       <w:r>
         <w:rPr>
           <w:b/>
@@ -2678,8 +2708,9 @@
           <w:sz w:val="28"/>
           <w:szCs w:val="28"/>
         </w:rPr>
-        <w:t xml:space="preserve"> K</w:t>
-      </w:r>
+        <w:t xml:space="preserve"> </w:t>
+      </w:r>
+      <w:proofErr w:type="spellStart"/>
       <w:r>
         <w:rPr>
           <w:b/>
@@ -2687,26 +2718,9 @@
           <w:sz w:val="28"/>
           <w:szCs w:val="28"/>
         </w:rPr>
-        <w:t>esav</w:t>
-      </w:r>
-      <w:r>
-        <w:rPr>
-          <w:b/>
-          <w:bCs/>
-          <w:sz w:val="28"/>
-          <w:szCs w:val="28"/>
-        </w:rPr>
-        <w:t xml:space="preserve"> N</w:t>
-      </w:r>
-      <w:r>
-        <w:rPr>
-          <w:b/>
-          <w:bCs/>
-          <w:sz w:val="28"/>
-          <w:szCs w:val="28"/>
-        </w:rPr>
-        <w:t>allamalli</w:t>
-      </w:r>
+        <w:t>Nallamalli</w:t>
+      </w:r>
+      <w:proofErr w:type="spellEnd"/>
     </w:p>
     <w:p>
       <w:pPr>
@@ -2729,8 +2743,19 @@
           <w:sz w:val="28"/>
           <w:szCs w:val="28"/>
         </w:rPr>
-        <w:t>Manjunath R.Hegde</w:t>
-      </w:r>
+        <w:t xml:space="preserve">Manjunath </w:t>
+      </w:r>
+      <w:proofErr w:type="spellStart"/>
+      <w:r>
+        <w:rPr>
+          <w:b/>
+          <w:bCs/>
+          <w:sz w:val="28"/>
+          <w:szCs w:val="28"/>
+        </w:rPr>
+        <w:t>R.Hegde</w:t>
+      </w:r>
+      <w:proofErr w:type="spellEnd"/>
     </w:p>
     <w:p>
       <w:pPr>
@@ -2759,12 +2784,81 @@
     <w:p>
       <w:pPr>
         <w:rPr>
-          <w:sz w:val="28"/>
-          <w:szCs w:val="28"/>
-        </w:rPr>
-      </w:pPr>
+          <w:b/>
+          <w:bCs/>
+          <w:sz w:val="28"/>
+          <w:szCs w:val="28"/>
+        </w:rPr>
+      </w:pPr>
+    </w:p>
+    <w:p>
+      <w:pPr>
+        <w:pStyle w:val="Subtitle"/>
+        <w:rPr>
+          <w:sz w:val="32"/>
+          <w:szCs w:val="32"/>
+        </w:rPr>
+      </w:pPr>
+      <w:r>
+        <w:rPr>
+          <w:sz w:val="32"/>
+          <w:szCs w:val="32"/>
+        </w:rPr>
+        <w:t>9.4 GitHub repository</w:t>
+      </w:r>
     </w:p>
     <w:p/>
+    <w:p>
+      <w:pPr>
+        <w:rPr>
+          <w:b/>
+          <w:bCs/>
+          <w:sz w:val="28"/>
+          <w:szCs w:val="28"/>
+        </w:rPr>
+      </w:pPr>
+      <w:r>
+        <w:rPr>
+          <w:sz w:val="28"/>
+          <w:szCs w:val="28"/>
+        </w:rPr>
+        <w:t xml:space="preserve">Link : </w:t>
+      </w:r>
+      <w:hyperlink r:id="rId15" w:history="1">
+        <w:r>
+          <w:rPr>
+            <w:rStyle w:val="Hyperlink"/>
+            <w:b/>
+            <w:bCs/>
+            <w:sz w:val="28"/>
+            <w:szCs w:val="28"/>
+          </w:rPr>
+          <w:t>https://github.com/samsub18/News-Aggregator</w:t>
+        </w:r>
+      </w:hyperlink>
+    </w:p>
+    <w:p>
+      <w:pPr>
+        <w:rPr>
+          <w:b/>
+          <w:bCs/>
+          <w:sz w:val="28"/>
+          <w:szCs w:val="28"/>
+        </w:rPr>
+      </w:pPr>
+    </w:p>
+    <w:p>
+      <w:pPr>
+        <w:rPr>
+          <w:sz w:val="28"/>
+          <w:szCs w:val="28"/>
+        </w:rPr>
+      </w:pPr>
+    </w:p>
+    <w:p>
+      <w:bookmarkStart w:id="0" w:name="_GoBack"/>
+      <w:bookmarkEnd w:id="0"/>
+    </w:p>
     <w:sectPr>
       <w:pgSz w:w="11906" w:h="16838"/>
       <w:pgMar w:top="1440" w:right="1440" w:bottom="1440" w:left="1440" w:header="708" w:footer="708" w:gutter="0"/>
@@ -4404,7 +4498,6 @@
   <w:style w:type="character" w:default="1" w:styleId="DefaultParagraphFont">
     <w:name w:val="Default Paragraph Font"/>
     <w:uiPriority w:val="1"/>
-    <w:semiHidden/>
     <w:unhideWhenUsed/>
   </w:style>
   <w:style w:type="table" w:default="1" w:styleId="TableNormal">
@@ -5220,7 +5313,7 @@
 </file>
 
 <file path=customXml/itemProps1.xml><?xml version="1.0" encoding="utf-8"?>
-<ds:datastoreItem xmlns:ds="http://schemas.openxmlformats.org/officeDocument/2006/customXml" ds:itemID="{8C6F8FB2-1C56-4542-88E6-4AE5BDE69D05}">
+<ds:datastoreItem xmlns:ds="http://schemas.openxmlformats.org/officeDocument/2006/customXml" ds:itemID="{855681E3-347A-446D-A26D-B5E146CA00B3}">
   <ds:schemaRefs>
     <ds:schemaRef ds:uri="http://schemas.openxmlformats.org/officeDocument/2006/bibliography"/>
   </ds:schemaRefs>

</xml_diff>